<commit_message>
Various comments & spacing, work statement
</commit_message>
<xml_diff>
--- a/Work Statement.docx
+++ b/Work Statement.docx
@@ -21,16 +21,7 @@
           <w:sz w:val="24"/>
           <w:szCs w:val="24"/>
         </w:rPr>
-        <w:t>Statement of Work</w:t>
-      </w:r>
-      <w:r>
-        <w:rPr>
-          <w:rFonts w:ascii="Arial" w:hAnsi="Arial" w:cs="Arial"/>
-          <w:b/>
-          <w:sz w:val="24"/>
-          <w:szCs w:val="24"/>
-        </w:rPr>
-        <w:t xml:space="preserve"> – Project 3: Bin Packing</w:t>
+        <w:t>Statement of Work – Project 3: Bin Packing</w:t>
       </w:r>
     </w:p>
     <w:p>
@@ -194,16 +185,51 @@
           <w:sz w:val="24"/>
           <w:szCs w:val="24"/>
         </w:rPr>
+        <w:t>Wrote Bin class</w:t>
+      </w:r>
+    </w:p>
+    <w:p>
+      <w:pPr>
+        <w:pStyle w:val="ListParagraph"/>
+        <w:numPr>
+          <w:ilvl w:val="0"/>
+          <w:numId w:val="3"/>
+        </w:numPr>
+        <w:spacing w:after="0"/>
+        <w:rPr>
+          <w:rFonts w:ascii="Arial" w:hAnsi="Arial" w:cs="Arial"/>
+          <w:sz w:val="24"/>
+          <w:szCs w:val="24"/>
+        </w:rPr>
+      </w:pPr>
+      <w:r>
+        <w:rPr>
+          <w:rFonts w:ascii="Arial" w:hAnsi="Arial" w:cs="Arial"/>
+          <w:sz w:val="24"/>
+          <w:szCs w:val="24"/>
+        </w:rPr>
         <w:t xml:space="preserve">Wrote </w:t>
       </w:r>
-      <w:r>
-        <w:rPr>
-          <w:rFonts w:ascii="Arial" w:hAnsi="Arial" w:cs="Arial"/>
-          <w:sz w:val="24"/>
-          <w:szCs w:val="24"/>
-        </w:rPr>
-        <w:t>Bin class</w:t>
-      </w:r>
+      <w:proofErr w:type="spellStart"/>
+      <w:r>
+        <w:rPr>
+          <w:rFonts w:ascii="Arial" w:hAnsi="Arial" w:cs="Arial"/>
+          <w:sz w:val="24"/>
+          <w:szCs w:val="24"/>
+        </w:rPr>
+        <w:t>WinnerTree</w:t>
+      </w:r>
+      <w:proofErr w:type="spellEnd"/>
+      <w:r>
+        <w:rPr>
+          <w:rFonts w:ascii="Arial" w:hAnsi="Arial" w:cs="Arial"/>
+          <w:sz w:val="24"/>
+          <w:szCs w:val="24"/>
+        </w:rPr>
+        <w:t xml:space="preserve"> (Tournament tree) class</w:t>
+      </w:r>
+      <w:bookmarkStart w:id="0" w:name="_GoBack"/>
+      <w:bookmarkEnd w:id="0"/>
     </w:p>
     <w:p>
       <w:pPr>
@@ -255,15 +281,7 @@
           <w:sz w:val="24"/>
           <w:szCs w:val="24"/>
         </w:rPr>
-        <w:t xml:space="preserve">Wrote </w:t>
-      </w:r>
-      <w:r>
-        <w:rPr>
-          <w:rFonts w:ascii="Arial" w:hAnsi="Arial" w:cs="Arial"/>
-          <w:sz w:val="24"/>
-          <w:szCs w:val="24"/>
-        </w:rPr>
-        <w:t>test cases and testing functions</w:t>
+        <w:t>Wrote test cases and testing functions</w:t>
       </w:r>
     </w:p>
     <w:p>
@@ -339,8 +357,6 @@
         </w:rPr>
         <w:t>Coffee drinking</w:t>
       </w:r>
-      <w:bookmarkStart w:id="0" w:name="_GoBack"/>
-      <w:bookmarkEnd w:id="0"/>
     </w:p>
     <w:sectPr>
       <w:pgSz w:w="12240" w:h="15840"/>

</xml_diff>

<commit_message>
A few work statement updates
</commit_message>
<xml_diff>
--- a/Work Statement.docx
+++ b/Work Statement.docx
@@ -122,7 +122,79 @@
           <w:sz w:val="24"/>
           <w:szCs w:val="24"/>
         </w:rPr>
+        <w:t>Wrote time complexity analysis code</w:t>
+      </w:r>
+    </w:p>
+    <w:p>
+      <w:pPr>
+        <w:pStyle w:val="ListParagraph"/>
+        <w:numPr>
+          <w:ilvl w:val="0"/>
+          <w:numId w:val="1"/>
+        </w:numPr>
+        <w:spacing w:after="0"/>
+        <w:rPr>
+          <w:rFonts w:ascii="Arial" w:hAnsi="Arial" w:cs="Arial"/>
+          <w:sz w:val="24"/>
+          <w:szCs w:val="24"/>
+        </w:rPr>
+      </w:pPr>
+      <w:r>
+        <w:rPr>
+          <w:rFonts w:ascii="Arial" w:hAnsi="Arial" w:cs="Arial"/>
+          <w:sz w:val="24"/>
+          <w:szCs w:val="24"/>
+        </w:rPr>
         <w:t>Wrote Shelf class</w:t>
+      </w:r>
+      <w:r>
+        <w:rPr>
+          <w:rFonts w:ascii="Arial" w:hAnsi="Arial" w:cs="Arial"/>
+          <w:sz w:val="24"/>
+          <w:szCs w:val="24"/>
+        </w:rPr>
+        <w:t xml:space="preserve"> (scrapped in final project)</w:t>
+      </w:r>
+    </w:p>
+    <w:p>
+      <w:pPr>
+        <w:pStyle w:val="ListParagraph"/>
+        <w:numPr>
+          <w:ilvl w:val="0"/>
+          <w:numId w:val="1"/>
+        </w:numPr>
+        <w:spacing w:after="0"/>
+        <w:rPr>
+          <w:rFonts w:ascii="Arial" w:hAnsi="Arial" w:cs="Arial"/>
+          <w:sz w:val="24"/>
+          <w:szCs w:val="24"/>
+        </w:rPr>
+      </w:pPr>
+      <w:r>
+        <w:rPr>
+          <w:rFonts w:ascii="Arial" w:hAnsi="Arial" w:cs="Arial"/>
+          <w:sz w:val="24"/>
+          <w:szCs w:val="24"/>
+        </w:rPr>
+        <w:t xml:space="preserve">Wrote </w:t>
+      </w:r>
+      <w:proofErr w:type="spellStart"/>
+      <w:r>
+        <w:rPr>
+          <w:rFonts w:ascii="Arial" w:hAnsi="Arial" w:cs="Arial"/>
+          <w:sz w:val="24"/>
+          <w:szCs w:val="24"/>
+        </w:rPr>
+        <w:t>FirstFit</w:t>
+      </w:r>
+      <w:proofErr w:type="spellEnd"/>
+      <w:r>
+        <w:rPr>
+          <w:rFonts w:ascii="Arial" w:hAnsi="Arial" w:cs="Arial"/>
+          <w:sz w:val="24"/>
+          <w:szCs w:val="24"/>
+        </w:rPr>
+        <w:t xml:space="preserve"> class</w:t>
       </w:r>
     </w:p>
     <w:p>
@@ -187,6 +259,14 @@
         </w:rPr>
         <w:t>Wrote Bin class</w:t>
       </w:r>
+      <w:r>
+        <w:rPr>
+          <w:rFonts w:ascii="Arial" w:hAnsi="Arial" w:cs="Arial"/>
+          <w:sz w:val="24"/>
+          <w:szCs w:val="24"/>
+        </w:rPr>
+        <w:t xml:space="preserve"> (scrapped in final project)</w:t>
+      </w:r>
     </w:p>
     <w:p>
       <w:pPr>
@@ -226,10 +306,72 @@
           <w:sz w:val="24"/>
           <w:szCs w:val="24"/>
         </w:rPr>
-        <w:t xml:space="preserve"> (Tournament tree) class</w:t>
-      </w:r>
-      <w:bookmarkStart w:id="0" w:name="_GoBack"/>
-      <w:bookmarkEnd w:id="0"/>
+        <w:t xml:space="preserve"> class</w:t>
+      </w:r>
+      <w:r>
+        <w:rPr>
+          <w:rFonts w:ascii="Arial" w:hAnsi="Arial" w:cs="Arial"/>
+          <w:sz w:val="24"/>
+          <w:szCs w:val="24"/>
+        </w:rPr>
+        <w:t xml:space="preserve"> (scrapped in final project)</w:t>
+      </w:r>
+    </w:p>
+    <w:p>
+      <w:pPr>
+        <w:pStyle w:val="ListParagraph"/>
+        <w:numPr>
+          <w:ilvl w:val="0"/>
+          <w:numId w:val="3"/>
+        </w:numPr>
+        <w:spacing w:after="0"/>
+        <w:rPr>
+          <w:rFonts w:ascii="Arial" w:hAnsi="Arial" w:cs="Arial"/>
+          <w:sz w:val="24"/>
+          <w:szCs w:val="24"/>
+        </w:rPr>
+      </w:pPr>
+      <w:r>
+        <w:rPr>
+          <w:rFonts w:ascii="Arial" w:hAnsi="Arial" w:cs="Arial"/>
+          <w:sz w:val="24"/>
+          <w:szCs w:val="24"/>
+        </w:rPr>
+        <w:t>Designed tournament tree implementation of first fit algorithm</w:t>
+      </w:r>
+    </w:p>
+    <w:p>
+      <w:pPr>
+        <w:pStyle w:val="ListParagraph"/>
+        <w:numPr>
+          <w:ilvl w:val="0"/>
+          <w:numId w:val="3"/>
+        </w:numPr>
+        <w:spacing w:after="0"/>
+        <w:rPr>
+          <w:rFonts w:ascii="Arial" w:hAnsi="Arial" w:cs="Arial"/>
+          <w:sz w:val="24"/>
+          <w:szCs w:val="24"/>
+        </w:rPr>
+      </w:pPr>
+      <w:r>
+        <w:rPr>
+          <w:rFonts w:ascii="Arial" w:hAnsi="Arial" w:cs="Arial"/>
+          <w:sz w:val="24"/>
+          <w:szCs w:val="24"/>
+        </w:rPr>
+        <w:t xml:space="preserve">Debugged </w:t>
+      </w:r>
+      <w:proofErr w:type="spellStart"/>
+      <w:r>
+        <w:rPr>
+          <w:rFonts w:ascii="Arial" w:hAnsi="Arial" w:cs="Arial"/>
+          <w:sz w:val="24"/>
+          <w:szCs w:val="24"/>
+        </w:rPr>
+        <w:t>FirstFit</w:t>
+      </w:r>
+      <w:proofErr w:type="spellEnd"/>
     </w:p>
     <w:p>
       <w:pPr>
@@ -282,6 +424,72 @@
           <w:szCs w:val="24"/>
         </w:rPr>
         <w:t>Wrote test cases and testing functions</w:t>
+      </w:r>
+    </w:p>
+    <w:p>
+      <w:pPr>
+        <w:pStyle w:val="ListParagraph"/>
+        <w:numPr>
+          <w:ilvl w:val="0"/>
+          <w:numId w:val="2"/>
+        </w:numPr>
+        <w:spacing w:after="0"/>
+        <w:rPr>
+          <w:rFonts w:ascii="Arial" w:hAnsi="Arial" w:cs="Arial"/>
+          <w:sz w:val="24"/>
+          <w:szCs w:val="24"/>
+        </w:rPr>
+      </w:pPr>
+      <w:r>
+        <w:rPr>
+          <w:rFonts w:ascii="Arial" w:hAnsi="Arial" w:cs="Arial"/>
+          <w:sz w:val="24"/>
+          <w:szCs w:val="24"/>
+        </w:rPr>
+        <w:t>Wrote Shelf and Bin operator&lt;&lt; code (scrapped in final project)</w:t>
+      </w:r>
+      <w:bookmarkStart w:id="0" w:name="_GoBack"/>
+      <w:bookmarkEnd w:id="0"/>
+    </w:p>
+    <w:p>
+      <w:pPr>
+        <w:pStyle w:val="ListParagraph"/>
+        <w:numPr>
+          <w:ilvl w:val="0"/>
+          <w:numId w:val="2"/>
+        </w:numPr>
+        <w:spacing w:after="0"/>
+        <w:rPr>
+          <w:rFonts w:ascii="Arial" w:hAnsi="Arial" w:cs="Arial"/>
+          <w:sz w:val="24"/>
+          <w:szCs w:val="24"/>
+        </w:rPr>
+      </w:pPr>
+      <w:r>
+        <w:rPr>
+          <w:rFonts w:ascii="Arial" w:hAnsi="Arial" w:cs="Arial"/>
+          <w:sz w:val="24"/>
+          <w:szCs w:val="24"/>
+        </w:rPr>
+        <w:t xml:space="preserve">Wrote </w:t>
+      </w:r>
+      <w:proofErr w:type="spellStart"/>
+      <w:r>
+        <w:rPr>
+          <w:rFonts w:ascii="Arial" w:hAnsi="Arial" w:cs="Arial"/>
+          <w:sz w:val="24"/>
+          <w:szCs w:val="24"/>
+        </w:rPr>
+        <w:t>BestFit</w:t>
+      </w:r>
+      <w:proofErr w:type="spellEnd"/>
+      <w:r>
+        <w:rPr>
+          <w:rFonts w:ascii="Arial" w:hAnsi="Arial" w:cs="Arial"/>
+          <w:sz w:val="24"/>
+          <w:szCs w:val="24"/>
+        </w:rPr>
+        <w:t xml:space="preserve"> class</w:t>
       </w:r>
     </w:p>
     <w:p>

</xml_diff>